<commit_message>
Revised Iteration 1 Artifacts Are Added.
</commit_message>
<xml_diff>
--- a/Documents/Vision/GOTUR_Project_Vision.docx
+++ b/Documents/Vision/GOTUR_Project_Vision.docx
@@ -1,6 +1,6 @@
 
 <file path=word/document.xml><?xml version="1.0" encoding="utf-8"?>
-<w:document xmlns:wpc="http://schemas.microsoft.com/office/word/2010/wordprocessingCanvas" xmlns:cx="http://schemas.microsoft.com/office/drawing/2014/chartex" xmlns:cx1="http://schemas.microsoft.com/office/drawing/2015/9/8/chartex" xmlns:cx2="http://schemas.microsoft.com/office/drawing/2015/10/21/chartex" xmlns:cx3="http://schemas.microsoft.com/office/drawing/2016/5/9/chartex" xmlns:cx4="http://schemas.microsoft.com/office/drawing/2016/5/10/chartex" xmlns:cx5="http://schemas.microsoft.com/office/drawing/2016/5/11/chartex" xmlns:cx6="http://schemas.microsoft.com/office/drawing/2016/5/12/chartex" xmlns:cx7="http://schemas.microsoft.com/office/drawing/2016/5/13/chartex" xmlns:cx8="http://schemas.microsoft.com/office/drawing/2016/5/14/chartex" xmlns:mc="http://schemas.openxmlformats.org/markup-compatibility/2006" xmlns:aink="http://schemas.microsoft.com/office/drawing/2016/ink" xmlns:am3d="http://schemas.microsoft.com/office/drawing/2017/model3d" xmlns:o="urn:schemas-microsoft-com:office:office" xmlns:r="http://schemas.openxmlformats.org/officeDocument/2006/relationships" xmlns:m="http://schemas.openxmlformats.org/officeDocument/2006/math" xmlns:v="urn:schemas-microsoft-com:vml" xmlns:wp14="http://schemas.microsoft.com/office/word/2010/wordprocessingDrawing" xmlns:wp="http://schemas.openxmlformats.org/drawingml/2006/wordprocessingDrawing" xmlns:w10="urn:schemas-microsoft-com:office:word" xmlns:w="http://schemas.openxmlformats.org/wordprocessingml/2006/main" xmlns:w14="http://schemas.microsoft.com/office/word/2010/wordml" xmlns:w15="http://schemas.microsoft.com/office/word/2012/wordml" xmlns:w16cex="http://schemas.microsoft.com/office/word/2018/wordml/cex" xmlns:w16cid="http://schemas.microsoft.com/office/word/2016/wordml/cid" xmlns:w16="http://schemas.microsoft.com/office/word/2018/wordml" xmlns:w16sdtdh="http://schemas.microsoft.com/office/word/2020/wordml/sdtdatahash" xmlns:w16se="http://schemas.microsoft.com/office/word/2015/wordml/symex" xmlns:wpg="http://schemas.microsoft.com/office/word/2010/wordprocessingGroup" xmlns:wpi="http://schemas.microsoft.com/office/word/2010/wordprocessingInk" xmlns:wne="http://schemas.microsoft.com/office/word/2006/wordml" xmlns:wps="http://schemas.microsoft.com/office/word/2010/wordprocessingShape" mc:Ignorable="w14 w15 w16se w16cid w16 w16cex w16sdtdh wp14">
+<w:document xmlns:wpc="http://schemas.microsoft.com/office/word/2010/wordprocessingCanvas" xmlns:cx="http://schemas.microsoft.com/office/drawing/2014/chartex" xmlns:cx1="http://schemas.microsoft.com/office/drawing/2015/9/8/chartex" xmlns:mc="http://schemas.openxmlformats.org/markup-compatibility/2006" xmlns:o="urn:schemas-microsoft-com:office:office" xmlns:r="http://schemas.openxmlformats.org/officeDocument/2006/relationships" xmlns:m="http://schemas.openxmlformats.org/officeDocument/2006/math" xmlns:v="urn:schemas-microsoft-com:vml" xmlns:wp14="http://schemas.microsoft.com/office/word/2010/wordprocessingDrawing" xmlns:wp="http://schemas.openxmlformats.org/drawingml/2006/wordprocessingDrawing" xmlns:w10="urn:schemas-microsoft-com:office:word" xmlns:w="http://schemas.openxmlformats.org/wordprocessingml/2006/main" xmlns:w14="http://schemas.microsoft.com/office/word/2010/wordml" xmlns:w15="http://schemas.microsoft.com/office/word/2012/wordml" xmlns:w16se="http://schemas.microsoft.com/office/word/2015/wordml/symex" xmlns:wpg="http://schemas.microsoft.com/office/word/2010/wordprocessingGroup" xmlns:wpi="http://schemas.microsoft.com/office/word/2010/wordprocessingInk" xmlns:wne="http://schemas.microsoft.com/office/word/2006/wordml" xmlns:wps="http://schemas.microsoft.com/office/word/2010/wordprocessingShape" mc:Ignorable="w14 w15 w16se wp14">
   <w:body>
     <w:p>
       <w:pPr>
@@ -157,6 +157,8 @@
         </w:rPr>
         <w:t>1</w:t>
       </w:r>
+      <w:bookmarkStart w:id="0" w:name="_GoBack"/>
+      <w:bookmarkEnd w:id="0"/>
     </w:p>
     <w:p>
       <w:pPr>
@@ -1179,6 +1181,90 @@
     </w:p>
     <w:p>
       <w:pPr>
+        <w:rPr>
+          <w:rFonts w:ascii="Arial" w:hAnsi="Arial" w:cs="Arial"/>
+          <w:sz w:val="22"/>
+          <w:szCs w:val="22"/>
+        </w:rPr>
+      </w:pPr>
+    </w:p>
+    <w:p>
+      <w:pPr>
+        <w:rPr>
+          <w:rFonts w:ascii="Arial" w:hAnsi="Arial" w:cs="Arial"/>
+          <w:sz w:val="22"/>
+          <w:szCs w:val="22"/>
+        </w:rPr>
+      </w:pPr>
+    </w:p>
+    <w:p>
+      <w:pPr>
+        <w:rPr>
+          <w:rFonts w:ascii="Arial" w:hAnsi="Arial" w:cs="Arial"/>
+          <w:sz w:val="22"/>
+          <w:szCs w:val="22"/>
+        </w:rPr>
+      </w:pPr>
+    </w:p>
+    <w:p>
+      <w:pPr>
+        <w:rPr>
+          <w:rFonts w:ascii="Arial" w:hAnsi="Arial" w:cs="Arial"/>
+          <w:sz w:val="22"/>
+          <w:szCs w:val="22"/>
+        </w:rPr>
+      </w:pPr>
+    </w:p>
+    <w:p>
+      <w:pPr>
+        <w:rPr>
+          <w:rFonts w:ascii="Arial" w:hAnsi="Arial" w:cs="Arial"/>
+          <w:sz w:val="22"/>
+          <w:szCs w:val="22"/>
+        </w:rPr>
+      </w:pPr>
+    </w:p>
+    <w:p>
+      <w:pPr>
+        <w:rPr>
+          <w:rFonts w:ascii="Arial" w:hAnsi="Arial" w:cs="Arial"/>
+          <w:sz w:val="22"/>
+          <w:szCs w:val="22"/>
+        </w:rPr>
+      </w:pPr>
+    </w:p>
+    <w:p>
+      <w:pPr>
+        <w:pStyle w:val="Title"/>
+        <w:rPr>
+          <w:rFonts w:cs="Arial"/>
+          <w:sz w:val="22"/>
+          <w:szCs w:val="22"/>
+        </w:rPr>
+      </w:pPr>
+    </w:p>
+    <w:p>
+      <w:pPr>
+        <w:pStyle w:val="Title"/>
+        <w:rPr>
+          <w:rFonts w:cs="Arial"/>
+          <w:sz w:val="22"/>
+          <w:szCs w:val="22"/>
+        </w:rPr>
+      </w:pPr>
+    </w:p>
+    <w:p>
+      <w:pPr>
+        <w:pStyle w:val="Title"/>
+        <w:rPr>
+          <w:rFonts w:cs="Arial"/>
+          <w:sz w:val="22"/>
+          <w:szCs w:val="22"/>
+        </w:rPr>
+      </w:pPr>
+    </w:p>
+    <w:p>
+      <w:pPr>
         <w:pStyle w:val="Title"/>
         <w:rPr>
           <w:rFonts w:cs="Arial"/>
@@ -1192,7 +1278,6 @@
           <w:sz w:val="24"/>
           <w:szCs w:val="24"/>
         </w:rPr>
-        <w:lastRenderedPageBreak/>
         <w:t>Table of Contents</w:t>
       </w:r>
     </w:p>
@@ -3833,7 +3918,6 @@
           <w:sz w:val="24"/>
           <w:szCs w:val="24"/>
         </w:rPr>
-        <w:lastRenderedPageBreak/>
         <w:fldChar w:fldCharType="begin"/>
       </w:r>
       <w:r>
@@ -3886,13 +3970,13 @@
           <w:szCs w:val="24"/>
         </w:rPr>
       </w:pPr>
-      <w:bookmarkStart w:id="0" w:name="_Toc456598586"/>
-      <w:bookmarkStart w:id="1" w:name="_Toc456600917"/>
-      <w:bookmarkStart w:id="2" w:name="_Toc512930904"/>
-      <w:bookmarkStart w:id="3" w:name="_Toc20715754"/>
-      <w:bookmarkStart w:id="4" w:name="_Toc98764655"/>
-      <w:bookmarkStart w:id="5" w:name="_Toc436203377"/>
-      <w:bookmarkStart w:id="6" w:name="_Toc452813577"/>
+      <w:bookmarkStart w:id="1" w:name="_Toc456598586"/>
+      <w:bookmarkStart w:id="2" w:name="_Toc456600917"/>
+      <w:bookmarkStart w:id="3" w:name="_Toc512930904"/>
+      <w:bookmarkStart w:id="4" w:name="_Toc20715754"/>
+      <w:bookmarkStart w:id="5" w:name="_Toc98764655"/>
+      <w:bookmarkStart w:id="6" w:name="_Toc436203377"/>
+      <w:bookmarkStart w:id="7" w:name="_Toc452813577"/>
       <w:r>
         <w:rPr>
           <w:rFonts w:cs="Arial"/>
@@ -3900,11 +3984,11 @@
         </w:rPr>
         <w:t>Introduction</w:t>
       </w:r>
-      <w:bookmarkEnd w:id="0"/>
       <w:bookmarkEnd w:id="1"/>
       <w:bookmarkEnd w:id="2"/>
       <w:bookmarkEnd w:id="3"/>
       <w:bookmarkEnd w:id="4"/>
+      <w:bookmarkEnd w:id="5"/>
     </w:p>
     <w:p>
       <w:pPr>
@@ -3916,9 +4000,9 @@
           <w:szCs w:val="22"/>
         </w:rPr>
       </w:pPr>
-      <w:bookmarkStart w:id="7" w:name="_Toc456598587"/>
-      <w:bookmarkStart w:id="8" w:name="_Toc456600918"/>
-      <w:bookmarkStart w:id="9" w:name="_Toc98764656"/>
+      <w:bookmarkStart w:id="8" w:name="_Toc456598587"/>
+      <w:bookmarkStart w:id="9" w:name="_Toc456600918"/>
+      <w:bookmarkStart w:id="10" w:name="_Toc98764656"/>
       <w:r>
         <w:rPr>
           <w:rFonts w:cs="Arial"/>
@@ -3928,9 +4012,9 @@
         </w:rPr>
         <w:t>Purpose</w:t>
       </w:r>
-      <w:bookmarkEnd w:id="7"/>
       <w:bookmarkEnd w:id="8"/>
       <w:bookmarkEnd w:id="9"/>
+      <w:bookmarkEnd w:id="10"/>
     </w:p>
     <w:p>
       <w:pPr>
@@ -3947,7 +4031,7 @@
           <w:szCs w:val="22"/>
         </w:rPr>
       </w:pPr>
-      <w:bookmarkStart w:id="10" w:name="_Toc98764657"/>
+      <w:bookmarkStart w:id="11" w:name="_Toc98764657"/>
       <w:r>
         <w:rPr>
           <w:rFonts w:cs="Arial"/>
@@ -3957,7 +4041,7 @@
         </w:rPr>
         <w:t>The purpose of this vision document is to capture the focus, stakeholder needs, goals and objectives, target markets, user environments, target platforms, and features of the product being developed. It conveys the basic "why" and "what" regarding the project and is a benchmark against which all future decisions should be measured.</w:t>
       </w:r>
-      <w:bookmarkEnd w:id="10"/>
+      <w:bookmarkEnd w:id="11"/>
     </w:p>
     <w:p>
       <w:pPr>
@@ -3969,7 +4053,7 @@
           <w:szCs w:val="22"/>
         </w:rPr>
       </w:pPr>
-      <w:bookmarkStart w:id="11" w:name="_Toc98764658"/>
+      <w:bookmarkStart w:id="12" w:name="_Toc98764658"/>
       <w:r>
         <w:rPr>
           <w:rFonts w:cs="Arial"/>
@@ -3979,7 +4063,7 @@
         </w:rPr>
         <w:t>Scope</w:t>
       </w:r>
-      <w:bookmarkEnd w:id="11"/>
+      <w:bookmarkEnd w:id="12"/>
     </w:p>
     <w:p>
       <w:pPr>
@@ -4018,9 +4102,9 @@
           <w:szCs w:val="22"/>
         </w:rPr>
       </w:pPr>
-      <w:bookmarkStart w:id="12" w:name="_Toc456598589"/>
-      <w:bookmarkStart w:id="13" w:name="_Toc456600920"/>
-      <w:bookmarkStart w:id="14" w:name="_Toc98764659"/>
+      <w:bookmarkStart w:id="13" w:name="_Toc456598589"/>
+      <w:bookmarkStart w:id="14" w:name="_Toc456600920"/>
+      <w:bookmarkStart w:id="15" w:name="_Toc98764659"/>
       <w:r>
         <w:rPr>
           <w:rFonts w:cs="Arial"/>
@@ -4030,9 +4114,9 @@
         </w:rPr>
         <w:t>Definitions, Acronyms, and Abbreviations</w:t>
       </w:r>
-      <w:bookmarkEnd w:id="12"/>
       <w:bookmarkEnd w:id="13"/>
       <w:bookmarkEnd w:id="14"/>
+      <w:bookmarkEnd w:id="15"/>
     </w:p>
     <w:p>
       <w:pPr>
@@ -4062,9 +4146,9 @@
           <w:szCs w:val="22"/>
         </w:rPr>
       </w:pPr>
-      <w:bookmarkStart w:id="15" w:name="_Toc456598590"/>
-      <w:bookmarkStart w:id="16" w:name="_Toc456600921"/>
-      <w:bookmarkStart w:id="17" w:name="_Toc98764660"/>
+      <w:bookmarkStart w:id="16" w:name="_Toc456598590"/>
+      <w:bookmarkStart w:id="17" w:name="_Toc456600921"/>
+      <w:bookmarkStart w:id="18" w:name="_Toc98764660"/>
       <w:r>
         <w:rPr>
           <w:rFonts w:cs="Arial"/>
@@ -4074,9 +4158,9 @@
         </w:rPr>
         <w:t>References</w:t>
       </w:r>
-      <w:bookmarkEnd w:id="15"/>
       <w:bookmarkEnd w:id="16"/>
       <w:bookmarkEnd w:id="17"/>
+      <w:bookmarkEnd w:id="18"/>
     </w:p>
     <w:p>
       <w:pPr>
@@ -4164,10 +4248,10 @@
           <w:szCs w:val="22"/>
         </w:rPr>
       </w:pPr>
-      <w:bookmarkStart w:id="18" w:name="_Toc456598591"/>
-      <w:bookmarkStart w:id="19" w:name="_Toc456600922"/>
-      <w:bookmarkStart w:id="20" w:name="_Toc160216579"/>
-      <w:bookmarkStart w:id="21" w:name="_Toc98764661"/>
+      <w:bookmarkStart w:id="19" w:name="_Toc456598591"/>
+      <w:bookmarkStart w:id="20" w:name="_Toc456600922"/>
+      <w:bookmarkStart w:id="21" w:name="_Toc160216579"/>
+      <w:bookmarkStart w:id="22" w:name="_Toc98764661"/>
       <w:r>
         <w:rPr>
           <w:rFonts w:cs="Arial"/>
@@ -4177,10 +4261,10 @@
         </w:rPr>
         <w:t>Overview</w:t>
       </w:r>
-      <w:bookmarkEnd w:id="18"/>
       <w:bookmarkEnd w:id="19"/>
       <w:bookmarkEnd w:id="20"/>
       <w:bookmarkEnd w:id="21"/>
+      <w:bookmarkEnd w:id="22"/>
     </w:p>
     <w:p>
       <w:pPr>
@@ -4208,9 +4292,9 @@
           <w:szCs w:val="24"/>
         </w:rPr>
       </w:pPr>
-      <w:bookmarkStart w:id="22" w:name="_Toc512930906"/>
-      <w:bookmarkStart w:id="23" w:name="_Toc20715755"/>
-      <w:bookmarkStart w:id="24" w:name="_Toc98764662"/>
+      <w:bookmarkStart w:id="23" w:name="_Toc512930906"/>
+      <w:bookmarkStart w:id="24" w:name="_Toc20715755"/>
+      <w:bookmarkStart w:id="25" w:name="_Toc98764662"/>
       <w:r>
         <w:rPr>
           <w:rFonts w:cs="Arial"/>
@@ -4218,11 +4302,11 @@
         </w:rPr>
         <w:t>Positioning</w:t>
       </w:r>
-      <w:bookmarkEnd w:id="5"/>
       <w:bookmarkEnd w:id="6"/>
-      <w:bookmarkEnd w:id="22"/>
+      <w:bookmarkEnd w:id="7"/>
       <w:bookmarkEnd w:id="23"/>
       <w:bookmarkEnd w:id="24"/>
+      <w:bookmarkEnd w:id="25"/>
     </w:p>
     <w:p>
       <w:pPr>
@@ -4234,10 +4318,10 @@
           <w:szCs w:val="22"/>
         </w:rPr>
       </w:pPr>
-      <w:bookmarkStart w:id="25" w:name="_Toc436203378"/>
-      <w:bookmarkStart w:id="26" w:name="_Toc452813578"/>
-      <w:bookmarkStart w:id="27" w:name="_Toc160216581"/>
-      <w:bookmarkStart w:id="28" w:name="_Toc98764663"/>
+      <w:bookmarkStart w:id="26" w:name="_Toc436203378"/>
+      <w:bookmarkStart w:id="27" w:name="_Toc452813578"/>
+      <w:bookmarkStart w:id="28" w:name="_Toc160216581"/>
+      <w:bookmarkStart w:id="29" w:name="_Toc98764663"/>
       <w:r>
         <w:rPr>
           <w:rFonts w:cs="Arial"/>
@@ -4247,10 +4331,10 @@
         </w:rPr>
         <w:t>Business Opportunity</w:t>
       </w:r>
-      <w:bookmarkEnd w:id="25"/>
       <w:bookmarkEnd w:id="26"/>
       <w:bookmarkEnd w:id="27"/>
       <w:bookmarkEnd w:id="28"/>
+      <w:bookmarkEnd w:id="29"/>
     </w:p>
     <w:p>
       <w:pPr>
@@ -4313,6 +4397,14 @@
           <w:szCs w:val="22"/>
         </w:rPr>
         <w:br/>
+      </w:r>
+      <w:r>
+        <w:rPr>
+          <w:rFonts w:ascii="Arial" w:hAnsi="Arial" w:cs="Arial"/>
+          <w:sz w:val="22"/>
+          <w:szCs w:val="22"/>
+        </w:rPr>
+        <w:lastRenderedPageBreak/>
         <w:t>- Better inventory control</w:t>
       </w:r>
       <w:r>
@@ -4408,11 +4500,11 @@
           <w:szCs w:val="22"/>
         </w:rPr>
       </w:pPr>
-      <w:bookmarkStart w:id="29" w:name="_Toc436203379"/>
-      <w:bookmarkStart w:id="30" w:name="_Toc452813579"/>
-      <w:bookmarkStart w:id="31" w:name="_Toc512930907"/>
-      <w:bookmarkStart w:id="32" w:name="_Toc20715756"/>
-      <w:bookmarkStart w:id="33" w:name="_Toc98764664"/>
+      <w:bookmarkStart w:id="30" w:name="_Toc436203379"/>
+      <w:bookmarkStart w:id="31" w:name="_Toc452813579"/>
+      <w:bookmarkStart w:id="32" w:name="_Toc512930907"/>
+      <w:bookmarkStart w:id="33" w:name="_Toc20715756"/>
+      <w:bookmarkStart w:id="34" w:name="_Toc98764664"/>
       <w:r>
         <w:rPr>
           <w:rFonts w:cs="Arial"/>
@@ -4421,11 +4513,11 @@
         </w:rPr>
         <w:t>Problem Statement</w:t>
       </w:r>
-      <w:bookmarkEnd w:id="29"/>
       <w:bookmarkEnd w:id="30"/>
       <w:bookmarkEnd w:id="31"/>
       <w:bookmarkEnd w:id="32"/>
       <w:bookmarkEnd w:id="33"/>
+      <w:bookmarkEnd w:id="34"/>
     </w:p>
     <w:p>
       <w:pPr>
@@ -4850,13 +4942,13 @@
           <w:szCs w:val="22"/>
         </w:rPr>
       </w:pPr>
-      <w:bookmarkStart w:id="34" w:name="_Toc425054392"/>
-      <w:bookmarkStart w:id="35" w:name="_Toc422186485"/>
-      <w:bookmarkStart w:id="36" w:name="_Toc436203380"/>
-      <w:bookmarkStart w:id="37" w:name="_Toc452813580"/>
-      <w:bookmarkStart w:id="38" w:name="_Toc512930908"/>
-      <w:bookmarkStart w:id="39" w:name="_Toc20715757"/>
-      <w:bookmarkStart w:id="40" w:name="_Toc98764665"/>
+      <w:bookmarkStart w:id="35" w:name="_Toc425054392"/>
+      <w:bookmarkStart w:id="36" w:name="_Toc422186485"/>
+      <w:bookmarkStart w:id="37" w:name="_Toc436203380"/>
+      <w:bookmarkStart w:id="38" w:name="_Toc452813580"/>
+      <w:bookmarkStart w:id="39" w:name="_Toc512930908"/>
+      <w:bookmarkStart w:id="40" w:name="_Toc20715757"/>
+      <w:bookmarkStart w:id="41" w:name="_Toc98764665"/>
       <w:r>
         <w:rPr>
           <w:rFonts w:cs="Arial"/>
@@ -4865,13 +4957,13 @@
         </w:rPr>
         <w:t>Product Position Statement</w:t>
       </w:r>
-      <w:bookmarkEnd w:id="34"/>
       <w:bookmarkEnd w:id="35"/>
       <w:bookmarkEnd w:id="36"/>
       <w:bookmarkEnd w:id="37"/>
       <w:bookmarkEnd w:id="38"/>
       <w:bookmarkEnd w:id="39"/>
       <w:bookmarkEnd w:id="40"/>
+      <w:bookmarkEnd w:id="41"/>
     </w:p>
     <w:p>
       <w:pPr>
@@ -4928,6 +5020,7 @@
                 <w:sz w:val="22"/>
                 <w:szCs w:val="22"/>
               </w:rPr>
+              <w:lastRenderedPageBreak/>
               <w:t>For</w:t>
             </w:r>
           </w:p>
@@ -5329,25 +5422,24 @@
           <w:szCs w:val="24"/>
         </w:rPr>
       </w:pPr>
-      <w:bookmarkStart w:id="41" w:name="_Toc447960005"/>
-      <w:bookmarkStart w:id="42" w:name="_Toc452813581"/>
-      <w:bookmarkStart w:id="43" w:name="_Toc512930909"/>
-      <w:bookmarkStart w:id="44" w:name="_Toc20715758"/>
-      <w:bookmarkStart w:id="45" w:name="_Toc98764666"/>
-      <w:bookmarkStart w:id="46" w:name="_Toc436203381"/>
+      <w:bookmarkStart w:id="42" w:name="_Toc447960005"/>
+      <w:bookmarkStart w:id="43" w:name="_Toc452813581"/>
+      <w:bookmarkStart w:id="44" w:name="_Toc512930909"/>
+      <w:bookmarkStart w:id="45" w:name="_Toc20715758"/>
+      <w:bookmarkStart w:id="46" w:name="_Toc98764666"/>
+      <w:bookmarkStart w:id="47" w:name="_Toc436203381"/>
       <w:r>
         <w:rPr>
           <w:rFonts w:cs="Arial"/>
           <w:szCs w:val="24"/>
         </w:rPr>
-        <w:lastRenderedPageBreak/>
         <w:t>Stakeholder Descriptions</w:t>
       </w:r>
-      <w:bookmarkEnd w:id="41"/>
       <w:bookmarkEnd w:id="42"/>
       <w:bookmarkEnd w:id="43"/>
       <w:bookmarkEnd w:id="44"/>
       <w:bookmarkEnd w:id="45"/>
+      <w:bookmarkEnd w:id="46"/>
     </w:p>
     <w:p>
       <w:pPr>
@@ -5358,7 +5450,7 @@
           <w:szCs w:val="22"/>
         </w:rPr>
       </w:pPr>
-      <w:bookmarkStart w:id="47" w:name="_Toc98764667"/>
+      <w:bookmarkStart w:id="48" w:name="_Toc98764667"/>
       <w:r>
         <w:rPr>
           <w:rFonts w:cs="Arial"/>
@@ -5367,7 +5459,7 @@
         </w:rPr>
         <w:t>Stakeholder Summary</w:t>
       </w:r>
-      <w:bookmarkEnd w:id="47"/>
+      <w:bookmarkEnd w:id="48"/>
     </w:p>
     <w:p>
       <w:pPr>
@@ -5806,7 +5898,16 @@
                 <w:sz w:val="22"/>
                 <w:szCs w:val="22"/>
               </w:rPr>
-              <w:t xml:space="preserve">This department manages the warehouse and the inventory. </w:t>
+              <w:t xml:space="preserve">This department manages the </w:t>
+            </w:r>
+            <w:r>
+              <w:rPr>
+                <w:rFonts w:ascii="Arial" w:hAnsi="Arial" w:cs="Arial"/>
+                <w:sz w:val="22"/>
+                <w:szCs w:val="22"/>
+              </w:rPr>
+              <w:lastRenderedPageBreak/>
+              <w:t xml:space="preserve">warehouse and the inventory. </w:t>
             </w:r>
           </w:p>
         </w:tc>
@@ -5828,6 +5929,7 @@
                 <w:sz w:val="22"/>
                 <w:szCs w:val="22"/>
               </w:rPr>
+              <w:lastRenderedPageBreak/>
               <w:t>- They should maintain inventory according to demand data.</w:t>
             </w:r>
             <w:r>
@@ -5837,6 +5939,14 @@
                 <w:szCs w:val="22"/>
               </w:rPr>
               <w:br/>
+            </w:r>
+            <w:r>
+              <w:rPr>
+                <w:rFonts w:ascii="Arial" w:hAnsi="Arial" w:cs="Arial"/>
+                <w:sz w:val="22"/>
+                <w:szCs w:val="22"/>
+              </w:rPr>
+              <w:lastRenderedPageBreak/>
               <w:t>- They also need to process product shipment and product return.</w:t>
             </w:r>
           </w:p>
@@ -5863,6 +5973,7 @@
                 <w:sz w:val="22"/>
                 <w:szCs w:val="22"/>
               </w:rPr>
+              <w:lastRenderedPageBreak/>
               <w:t>Business Division</w:t>
             </w:r>
           </w:p>
@@ -6138,25 +6249,7 @@
                 <w:sz w:val="22"/>
                 <w:szCs w:val="22"/>
               </w:rPr>
-              <w:t xml:space="preserve">Implements, tests and </w:t>
-            </w:r>
-            <w:proofErr w:type="spellStart"/>
-            <w:r>
-              <w:rPr>
-                <w:rFonts w:ascii="Arial" w:hAnsi="Arial" w:cs="Arial"/>
-                <w:sz w:val="22"/>
-                <w:szCs w:val="22"/>
-              </w:rPr>
-              <w:t>documentates</w:t>
-            </w:r>
-            <w:proofErr w:type="spellEnd"/>
-            <w:r>
-              <w:rPr>
-                <w:rFonts w:ascii="Arial" w:hAnsi="Arial" w:cs="Arial"/>
-                <w:sz w:val="22"/>
-                <w:szCs w:val="22"/>
-              </w:rPr>
-              <w:t xml:space="preserve"> the required software modules to provide the business values.</w:t>
+              <w:t>Implements, tests and documentates the required software modules to provide the business values.</w:t>
             </w:r>
           </w:p>
         </w:tc>
@@ -6308,7 +6401,6 @@
                 <w:sz w:val="22"/>
                 <w:szCs w:val="22"/>
               </w:rPr>
-              <w:lastRenderedPageBreak/>
               <w:t>Quality Team</w:t>
             </w:r>
           </w:p>
@@ -6409,6 +6501,54 @@
         </w:tc>
       </w:tr>
     </w:tbl>
+    <w:p>
+      <w:pPr>
+        <w:pStyle w:val="BodyText"/>
+        <w:rPr>
+          <w:rFonts w:ascii="Arial" w:hAnsi="Arial" w:cs="Arial"/>
+          <w:sz w:val="22"/>
+          <w:szCs w:val="22"/>
+        </w:rPr>
+      </w:pPr>
+      <w:r>
+        <w:rPr>
+          <w:rFonts w:ascii="Arial" w:hAnsi="Arial" w:cs="Arial"/>
+          <w:sz w:val="22"/>
+          <w:szCs w:val="22"/>
+        </w:rPr>
+        <w:br w:type="textWrapping" w:clear="all"/>
+      </w:r>
+    </w:p>
+    <w:p>
+      <w:pPr>
+        <w:pStyle w:val="BodyText"/>
+        <w:rPr>
+          <w:rFonts w:ascii="Arial" w:hAnsi="Arial" w:cs="Arial"/>
+          <w:sz w:val="22"/>
+          <w:szCs w:val="22"/>
+        </w:rPr>
+      </w:pPr>
+    </w:p>
+    <w:p>
+      <w:pPr>
+        <w:pStyle w:val="BodyText"/>
+        <w:rPr>
+          <w:rFonts w:ascii="Arial" w:hAnsi="Arial" w:cs="Arial"/>
+          <w:sz w:val="22"/>
+          <w:szCs w:val="22"/>
+        </w:rPr>
+      </w:pPr>
+    </w:p>
+    <w:p>
+      <w:pPr>
+        <w:pStyle w:val="BodyText"/>
+        <w:rPr>
+          <w:rFonts w:ascii="Arial" w:hAnsi="Arial" w:cs="Arial"/>
+          <w:sz w:val="22"/>
+          <w:szCs w:val="22"/>
+        </w:rPr>
+      </w:pPr>
+    </w:p>
     <w:p>
       <w:pPr>
         <w:pStyle w:val="BodyText"/>
@@ -6433,7 +6573,7 @@
           <w:szCs w:val="22"/>
         </w:rPr>
       </w:pPr>
-      <w:bookmarkStart w:id="48" w:name="_Toc98764668"/>
+      <w:bookmarkStart w:id="49" w:name="_Toc98764668"/>
       <w:r>
         <w:rPr>
           <w:rFonts w:cs="Arial"/>
@@ -6442,7 +6582,7 @@
         </w:rPr>
         <w:t>3.2 User Summary</w:t>
       </w:r>
-      <w:bookmarkEnd w:id="48"/>
+      <w:bookmarkEnd w:id="49"/>
       <w:r>
         <w:rPr>
           <w:rFonts w:cs="Arial"/>
@@ -6649,7 +6789,16 @@
                 <w:sz w:val="22"/>
                 <w:szCs w:val="22"/>
               </w:rPr>
-              <w:t>purchase the product sold by MES</w:t>
+              <w:t xml:space="preserve">purchase the product sold by </w:t>
+            </w:r>
+            <w:r>
+              <w:rPr>
+                <w:rFonts w:ascii="Arial" w:hAnsi="Arial" w:cs="Arial"/>
+                <w:sz w:val="22"/>
+                <w:szCs w:val="22"/>
+              </w:rPr>
+              <w:lastRenderedPageBreak/>
+              <w:t>MES</w:t>
             </w:r>
             <w:r>
               <w:rPr>
@@ -6679,6 +6828,7 @@
                 <w:sz w:val="22"/>
                 <w:szCs w:val="22"/>
               </w:rPr>
+              <w:lastRenderedPageBreak/>
               <w:t>The end users must be taken into account to capture the requirements for building the e-shop system.</w:t>
             </w:r>
           </w:p>
@@ -7057,15 +7207,15 @@
           <w:szCs w:val="22"/>
         </w:rPr>
       </w:pPr>
-      <w:bookmarkStart w:id="49" w:name="_Toc425054386"/>
-      <w:bookmarkStart w:id="50" w:name="_Toc342757864"/>
-      <w:bookmarkStart w:id="51" w:name="_Toc346297773"/>
-      <w:bookmarkStart w:id="52" w:name="_Toc422186479"/>
-      <w:bookmarkStart w:id="53" w:name="_Toc436203384"/>
-      <w:bookmarkStart w:id="54" w:name="_Toc452813585"/>
-      <w:bookmarkStart w:id="55" w:name="_Toc512930912"/>
-      <w:bookmarkStart w:id="56" w:name="_Toc20715759"/>
-      <w:bookmarkStart w:id="57" w:name="_Toc98764669"/>
+      <w:bookmarkStart w:id="50" w:name="_Toc425054386"/>
+      <w:bookmarkStart w:id="51" w:name="_Toc342757864"/>
+      <w:bookmarkStart w:id="52" w:name="_Toc346297773"/>
+      <w:bookmarkStart w:id="53" w:name="_Toc422186479"/>
+      <w:bookmarkStart w:id="54" w:name="_Toc436203384"/>
+      <w:bookmarkStart w:id="55" w:name="_Toc452813585"/>
+      <w:bookmarkStart w:id="56" w:name="_Toc512930912"/>
+      <w:bookmarkStart w:id="57" w:name="_Toc20715759"/>
+      <w:bookmarkStart w:id="58" w:name="_Toc98764669"/>
       <w:r>
         <w:rPr>
           <w:rFonts w:cs="Arial"/>
@@ -7074,7 +7224,6 @@
         </w:rPr>
         <w:t>User Environment</w:t>
       </w:r>
-      <w:bookmarkEnd w:id="49"/>
       <w:bookmarkEnd w:id="50"/>
       <w:bookmarkEnd w:id="51"/>
       <w:bookmarkEnd w:id="52"/>
@@ -7083,6 +7232,16 @@
       <w:bookmarkEnd w:id="55"/>
       <w:bookmarkEnd w:id="56"/>
       <w:bookmarkEnd w:id="57"/>
+      <w:bookmarkEnd w:id="58"/>
+    </w:p>
+    <w:p>
+      <w:pPr>
+        <w:rPr>
+          <w:rFonts w:ascii="Arial" w:hAnsi="Arial" w:cs="Arial"/>
+          <w:sz w:val="22"/>
+          <w:szCs w:val="22"/>
+        </w:rPr>
+      </w:pPr>
     </w:p>
     <w:p>
       <w:pPr>
@@ -7132,14 +7291,6 @@
           <w:sz w:val="22"/>
           <w:szCs w:val="22"/>
         </w:rPr>
-        <w:t xml:space="preserve"> </w:t>
-      </w:r>
-      <w:r>
-        <w:rPr>
-          <w:rFonts w:ascii="Arial" w:hAnsi="Arial" w:cs="Arial"/>
-          <w:sz w:val="22"/>
-          <w:szCs w:val="22"/>
-        </w:rPr>
         <w:t>The time for internal use of the system by the support is unlimited.</w:t>
       </w:r>
     </w:p>
@@ -7158,14 +7309,6 @@
           <w:szCs w:val="22"/>
         </w:rPr>
         <w:br/>
-      </w:r>
-      <w:r>
-        <w:rPr>
-          <w:rFonts w:ascii="Arial" w:hAnsi="Arial" w:cs="Arial"/>
-          <w:sz w:val="22"/>
-          <w:szCs w:val="22"/>
-        </w:rPr>
-        <w:lastRenderedPageBreak/>
         <w:t>- Customers should have the same shopping experience regardless of their actual location.</w:t>
       </w:r>
       <w:r>
@@ -7256,12 +7399,12 @@
           <w:szCs w:val="24"/>
         </w:rPr>
       </w:pPr>
-      <w:bookmarkStart w:id="58" w:name="_Toc436203387"/>
-      <w:bookmarkStart w:id="59" w:name="_Toc452813590"/>
-      <w:bookmarkStart w:id="60" w:name="_Toc512930915"/>
-      <w:bookmarkStart w:id="61" w:name="_Toc20715760"/>
-      <w:bookmarkStart w:id="62" w:name="_Toc98764670"/>
-      <w:bookmarkEnd w:id="46"/>
+      <w:bookmarkStart w:id="59" w:name="_Toc436203387"/>
+      <w:bookmarkStart w:id="60" w:name="_Toc452813590"/>
+      <w:bookmarkStart w:id="61" w:name="_Toc512930915"/>
+      <w:bookmarkStart w:id="62" w:name="_Toc20715760"/>
+      <w:bookmarkStart w:id="63" w:name="_Toc98764670"/>
+      <w:bookmarkEnd w:id="47"/>
       <w:r>
         <w:rPr>
           <w:rFonts w:cs="Arial"/>
@@ -7269,11 +7412,11 @@
         </w:rPr>
         <w:t>Product Overview</w:t>
       </w:r>
-      <w:bookmarkEnd w:id="58"/>
       <w:bookmarkEnd w:id="59"/>
       <w:bookmarkEnd w:id="60"/>
       <w:bookmarkEnd w:id="61"/>
       <w:bookmarkEnd w:id="62"/>
+      <w:bookmarkEnd w:id="63"/>
     </w:p>
     <w:p>
       <w:pPr>
@@ -7284,8 +7427,8 @@
           <w:szCs w:val="22"/>
         </w:rPr>
       </w:pPr>
-      <w:bookmarkStart w:id="63" w:name="_Toc20715763"/>
-      <w:bookmarkStart w:id="64" w:name="_Toc98764671"/>
+      <w:bookmarkStart w:id="64" w:name="_Toc20715763"/>
+      <w:bookmarkStart w:id="65" w:name="_Toc98764671"/>
       <w:r>
         <w:rPr>
           <w:rFonts w:cs="Arial"/>
@@ -7294,42 +7437,24 @@
         </w:rPr>
         <w:t>Features</w:t>
       </w:r>
-      <w:bookmarkEnd w:id="63"/>
       <w:bookmarkEnd w:id="64"/>
-    </w:p>
-    <w:p>
-      <w:pPr>
-        <w:rPr>
-          <w:rFonts w:ascii="Arial" w:hAnsi="Arial" w:cs="Arial"/>
-          <w:sz w:val="22"/>
-          <w:szCs w:val="22"/>
-        </w:rPr>
-      </w:pPr>
-      <w:r>
-        <w:rPr>
-          <w:rFonts w:ascii="Arial" w:hAnsi="Arial" w:cs="Arial"/>
-          <w:sz w:val="22"/>
-          <w:szCs w:val="22"/>
-        </w:rPr>
-        <w:t xml:space="preserve"> In this section product features are listed at a general level. </w:t>
-      </w:r>
-      <w:proofErr w:type="gramStart"/>
-      <w:r>
-        <w:rPr>
-          <w:rFonts w:ascii="Arial" w:hAnsi="Arial" w:cs="Arial"/>
-          <w:sz w:val="22"/>
-          <w:szCs w:val="22"/>
-        </w:rPr>
-        <w:t>Also</w:t>
-      </w:r>
-      <w:proofErr w:type="gramEnd"/>
-      <w:r>
-        <w:rPr>
-          <w:rFonts w:ascii="Arial" w:hAnsi="Arial" w:cs="Arial"/>
-          <w:sz w:val="22"/>
-          <w:szCs w:val="22"/>
-        </w:rPr>
-        <w:t xml:space="preserve"> stakeholder priorities and planned release for each features are described.</w:t>
+      <w:bookmarkEnd w:id="65"/>
+    </w:p>
+    <w:p>
+      <w:pPr>
+        <w:rPr>
+          <w:rFonts w:ascii="Arial" w:hAnsi="Arial" w:cs="Arial"/>
+          <w:sz w:val="22"/>
+          <w:szCs w:val="22"/>
+        </w:rPr>
+      </w:pPr>
+      <w:r>
+        <w:rPr>
+          <w:rFonts w:ascii="Arial" w:hAnsi="Arial" w:cs="Arial"/>
+          <w:sz w:val="22"/>
+          <w:szCs w:val="22"/>
+        </w:rPr>
+        <w:t xml:space="preserve"> In this section product features are listed at a general level. Also stakeholder priorities and planned release for each features are described.</w:t>
       </w:r>
     </w:p>
     <w:p>
@@ -7386,6 +7511,7 @@
                 <w:sz w:val="22"/>
                 <w:szCs w:val="22"/>
               </w:rPr>
+              <w:lastRenderedPageBreak/>
               <w:t>Product Feature</w:t>
             </w:r>
           </w:p>
@@ -8958,7 +9084,6 @@
                 <w:sz w:val="22"/>
                 <w:szCs w:val="22"/>
               </w:rPr>
-              <w:lastRenderedPageBreak/>
               <w:t>Ability, have many users at once</w:t>
             </w:r>
           </w:p>
@@ -9691,6 +9816,7 @@
                 <w:sz w:val="22"/>
                 <w:szCs w:val="22"/>
               </w:rPr>
+              <w:lastRenderedPageBreak/>
               <w:t>Multiple customer support, forums</w:t>
             </w:r>
           </w:p>
@@ -11023,7 +11149,6 @@
                 <w:sz w:val="22"/>
                 <w:szCs w:val="22"/>
               </w:rPr>
-              <w:lastRenderedPageBreak/>
               <w:t>Easy-to-remember URL</w:t>
             </w:r>
           </w:p>
@@ -11841,6 +11966,7 @@
                 <w:sz w:val="22"/>
                 <w:szCs w:val="22"/>
               </w:rPr>
+              <w:lastRenderedPageBreak/>
               <w:t>Wish list</w:t>
             </w:r>
           </w:p>
@@ -12773,25 +12899,7 @@
                 <w:sz w:val="22"/>
                 <w:szCs w:val="22"/>
               </w:rPr>
-              <w:t xml:space="preserve">Security </w:t>
-            </w:r>
-            <w:proofErr w:type="gramStart"/>
-            <w:r>
-              <w:rPr>
-                <w:rFonts w:ascii="Arial" w:hAnsi="Arial" w:cs="Arial"/>
-                <w:sz w:val="22"/>
-                <w:szCs w:val="22"/>
-              </w:rPr>
-              <w:t>Features(</w:t>
-            </w:r>
-            <w:proofErr w:type="gramEnd"/>
-            <w:r>
-              <w:rPr>
-                <w:rFonts w:ascii="Arial" w:hAnsi="Arial" w:cs="Arial"/>
-                <w:sz w:val="22"/>
-                <w:szCs w:val="22"/>
-              </w:rPr>
-              <w:t>SSL certificate, Use a firewall, Privacy policy link in footer)</w:t>
+              <w:t>Security Features(SSL certificate, Use a firewall, Privacy policy link in footer)</w:t>
             </w:r>
           </w:p>
         </w:tc>
@@ -12902,24 +13010,23 @@
           <w:szCs w:val="24"/>
         </w:rPr>
       </w:pPr>
-      <w:bookmarkStart w:id="65" w:name="_Toc436203408"/>
-      <w:bookmarkStart w:id="66" w:name="_Toc452813602"/>
-      <w:bookmarkStart w:id="67" w:name="_Toc512930919"/>
-      <w:bookmarkStart w:id="68" w:name="_Toc20715765"/>
-      <w:bookmarkStart w:id="69" w:name="_Toc98764672"/>
+      <w:bookmarkStart w:id="66" w:name="_Toc436203408"/>
+      <w:bookmarkStart w:id="67" w:name="_Toc452813602"/>
+      <w:bookmarkStart w:id="68" w:name="_Toc512930919"/>
+      <w:bookmarkStart w:id="69" w:name="_Toc20715765"/>
+      <w:bookmarkStart w:id="70" w:name="_Toc98764672"/>
       <w:r>
         <w:rPr>
           <w:rFonts w:cs="Arial"/>
           <w:szCs w:val="24"/>
         </w:rPr>
-        <w:lastRenderedPageBreak/>
         <w:t>Other Product Requirements</w:t>
       </w:r>
-      <w:bookmarkEnd w:id="65"/>
       <w:bookmarkEnd w:id="66"/>
       <w:bookmarkEnd w:id="67"/>
       <w:bookmarkEnd w:id="68"/>
       <w:bookmarkEnd w:id="69"/>
+      <w:bookmarkEnd w:id="70"/>
     </w:p>
     <w:p>
       <w:pPr>
@@ -12973,25 +13080,7 @@
           <w:sz w:val="22"/>
           <w:szCs w:val="22"/>
         </w:rPr>
-        <w:t xml:space="preserve">Concurrent users for the initial version of the system </w:t>
-      </w:r>
-      <w:proofErr w:type="gramStart"/>
-      <w:r>
-        <w:rPr>
-          <w:rFonts w:ascii="Arial" w:hAnsi="Arial" w:cs="Arial"/>
-          <w:sz w:val="22"/>
-          <w:szCs w:val="22"/>
-        </w:rPr>
-        <w:t>is</w:t>
-      </w:r>
-      <w:proofErr w:type="gramEnd"/>
-      <w:r>
-        <w:rPr>
-          <w:rFonts w:ascii="Arial" w:hAnsi="Arial" w:cs="Arial"/>
-          <w:sz w:val="22"/>
-          <w:szCs w:val="22"/>
-        </w:rPr>
-        <w:t xml:space="preserve"> expected to be 100. This value is expected to be increase up to 10000 concurrent users within 2 years. The system should be designed in a way to scale up/down regarding to variance of the load on the system.</w:t>
+        <w:t>Concurrent users for the initial version of the system is expected to be 100. This value is expected to be increase up to 10000 concurrent users within 2 years. The system should be designed in a way to scale up/down regarding to variance of the load on the system.</w:t>
       </w:r>
     </w:p>
     <w:p>
@@ -13040,11 +13129,11 @@
           <w:szCs w:val="22"/>
         </w:rPr>
       </w:pPr>
-      <w:bookmarkStart w:id="70" w:name="_Toc425054410"/>
-      <w:bookmarkStart w:id="71" w:name="_Toc422186503"/>
-      <w:bookmarkStart w:id="72" w:name="_Toc436203409"/>
-      <w:bookmarkStart w:id="73" w:name="_Toc452813603"/>
-      <w:bookmarkStart w:id="74" w:name="_Toc98764673"/>
+      <w:bookmarkStart w:id="71" w:name="_Toc425054410"/>
+      <w:bookmarkStart w:id="72" w:name="_Toc422186503"/>
+      <w:bookmarkStart w:id="73" w:name="_Toc436203409"/>
+      <w:bookmarkStart w:id="74" w:name="_Toc452813603"/>
+      <w:bookmarkStart w:id="75" w:name="_Toc98764673"/>
       <w:r>
         <w:rPr>
           <w:rFonts w:cs="Arial"/>
@@ -13053,11 +13142,11 @@
         </w:rPr>
         <w:t>Applicable Standards</w:t>
       </w:r>
-      <w:bookmarkEnd w:id="70"/>
       <w:bookmarkEnd w:id="71"/>
       <w:bookmarkEnd w:id="72"/>
       <w:bookmarkEnd w:id="73"/>
       <w:bookmarkEnd w:id="74"/>
+      <w:bookmarkEnd w:id="75"/>
     </w:p>
     <w:p>
       <w:pPr>
@@ -13158,30 +13247,31 @@
           <w:szCs w:val="22"/>
         </w:rPr>
       </w:pPr>
-      <w:bookmarkStart w:id="75" w:name="_Toc425054411"/>
-      <w:bookmarkStart w:id="76" w:name="_Toc422186504"/>
-      <w:bookmarkStart w:id="77" w:name="_Toc436203410"/>
-      <w:bookmarkStart w:id="78" w:name="_Toc452813604"/>
-      <w:bookmarkStart w:id="79" w:name="_Toc98764674"/>
+      <w:bookmarkStart w:id="76" w:name="_Toc425054411"/>
+      <w:bookmarkStart w:id="77" w:name="_Toc422186504"/>
+      <w:bookmarkStart w:id="78" w:name="_Toc436203410"/>
+      <w:bookmarkStart w:id="79" w:name="_Toc452813604"/>
+      <w:bookmarkStart w:id="80" w:name="_Toc98764674"/>
       <w:r>
         <w:rPr>
           <w:rFonts w:cs="Arial"/>
           <w:sz w:val="22"/>
           <w:szCs w:val="22"/>
         </w:rPr>
+        <w:lastRenderedPageBreak/>
         <w:t>System Requirements</w:t>
       </w:r>
-      <w:bookmarkStart w:id="80" w:name="_Toc164477554"/>
-      <w:bookmarkStart w:id="81" w:name="_Toc346297793"/>
-      <w:bookmarkStart w:id="82" w:name="_Toc425054412"/>
-      <w:bookmarkStart w:id="83" w:name="_Toc422186505"/>
-      <w:bookmarkStart w:id="84" w:name="_Toc436203411"/>
-      <w:bookmarkStart w:id="85" w:name="_Toc452813605"/>
-      <w:bookmarkEnd w:id="75"/>
+      <w:bookmarkStart w:id="81" w:name="_Toc164477554"/>
+      <w:bookmarkStart w:id="82" w:name="_Toc346297793"/>
+      <w:bookmarkStart w:id="83" w:name="_Toc425054412"/>
+      <w:bookmarkStart w:id="84" w:name="_Toc422186505"/>
+      <w:bookmarkStart w:id="85" w:name="_Toc436203411"/>
+      <w:bookmarkStart w:id="86" w:name="_Toc452813605"/>
       <w:bookmarkEnd w:id="76"/>
       <w:bookmarkEnd w:id="77"/>
       <w:bookmarkEnd w:id="78"/>
       <w:bookmarkEnd w:id="79"/>
+      <w:bookmarkEnd w:id="80"/>
     </w:p>
     <w:p>
       <w:pPr>
@@ -13193,7 +13283,7 @@
           <w:szCs w:val="22"/>
         </w:rPr>
       </w:pPr>
-      <w:bookmarkStart w:id="86" w:name="_Toc98764675"/>
+      <w:bookmarkStart w:id="87" w:name="_Toc98764675"/>
       <w:r>
         <w:rPr>
           <w:rFonts w:cs="Arial"/>
@@ -13203,8 +13293,8 @@
         </w:rPr>
         <w:t>Usability</w:t>
       </w:r>
-      <w:bookmarkEnd w:id="80"/>
-      <w:bookmarkEnd w:id="86"/>
+      <w:bookmarkEnd w:id="81"/>
+      <w:bookmarkEnd w:id="87"/>
     </w:p>
     <w:p>
       <w:pPr>
@@ -13277,9 +13367,9 @@
           <w:szCs w:val="22"/>
         </w:rPr>
       </w:pPr>
-      <w:bookmarkStart w:id="87" w:name="_Toc164343429"/>
-      <w:bookmarkStart w:id="88" w:name="_Toc164477556"/>
-      <w:bookmarkStart w:id="89" w:name="_Toc98764676"/>
+      <w:bookmarkStart w:id="88" w:name="_Toc164343429"/>
+      <w:bookmarkStart w:id="89" w:name="_Toc164477556"/>
+      <w:bookmarkStart w:id="90" w:name="_Toc98764676"/>
       <w:r>
         <w:rPr>
           <w:rFonts w:cs="Arial"/>
@@ -13289,9 +13379,9 @@
         </w:rPr>
         <w:t>Accessibility</w:t>
       </w:r>
-      <w:bookmarkEnd w:id="87"/>
       <w:bookmarkEnd w:id="88"/>
       <w:bookmarkEnd w:id="89"/>
+      <w:bookmarkEnd w:id="90"/>
     </w:p>
     <w:p>
       <w:pPr>
@@ -13365,7 +13455,7 @@
           <w:szCs w:val="22"/>
         </w:rPr>
       </w:pPr>
-      <w:bookmarkStart w:id="90" w:name="_Toc98764677"/>
+      <w:bookmarkStart w:id="91" w:name="_Toc98764677"/>
       <w:r>
         <w:rPr>
           <w:rFonts w:cs="Arial"/>
@@ -13375,7 +13465,7 @@
         </w:rPr>
         <w:t>Performance</w:t>
       </w:r>
-      <w:bookmarkEnd w:id="90"/>
+      <w:bookmarkEnd w:id="91"/>
       <w:r>
         <w:rPr>
           <w:rFonts w:cs="Arial"/>
@@ -13385,11 +13475,11 @@
         </w:rPr>
         <w:t xml:space="preserve"> </w:t>
       </w:r>
-      <w:bookmarkEnd w:id="81"/>
       <w:bookmarkEnd w:id="82"/>
       <w:bookmarkEnd w:id="83"/>
       <w:bookmarkEnd w:id="84"/>
       <w:bookmarkEnd w:id="85"/>
+      <w:bookmarkEnd w:id="86"/>
     </w:p>
     <w:p>
       <w:pPr>
@@ -13463,12 +13553,12 @@
           <w:szCs w:val="22"/>
         </w:rPr>
       </w:pPr>
-      <w:bookmarkStart w:id="91" w:name="_Toc98764678"/>
-      <w:bookmarkStart w:id="92" w:name="_Toc425054413"/>
-      <w:bookmarkStart w:id="93" w:name="_Toc346297794"/>
-      <w:bookmarkStart w:id="94" w:name="_Toc422186506"/>
-      <w:bookmarkStart w:id="95" w:name="_Toc436203412"/>
-      <w:bookmarkStart w:id="96" w:name="_Toc452813606"/>
+      <w:bookmarkStart w:id="92" w:name="_Toc98764678"/>
+      <w:bookmarkStart w:id="93" w:name="_Toc425054413"/>
+      <w:bookmarkStart w:id="94" w:name="_Toc346297794"/>
+      <w:bookmarkStart w:id="95" w:name="_Toc422186506"/>
+      <w:bookmarkStart w:id="96" w:name="_Toc436203412"/>
+      <w:bookmarkStart w:id="97" w:name="_Toc452813606"/>
       <w:r>
         <w:rPr>
           <w:rFonts w:cs="Arial"/>
@@ -13478,7 +13568,7 @@
         </w:rPr>
         <w:t>Security</w:t>
       </w:r>
-      <w:bookmarkEnd w:id="91"/>
+      <w:bookmarkEnd w:id="92"/>
     </w:p>
     <w:p>
       <w:pPr>
@@ -13566,14 +13656,6 @@
           <w:szCs w:val="22"/>
         </w:rPr>
         <w:br/>
-      </w:r>
-      <w:r>
-        <w:rPr>
-          <w:rFonts w:ascii="Arial" w:hAnsi="Arial" w:cs="Arial"/>
-          <w:sz w:val="22"/>
-          <w:szCs w:val="22"/>
-        </w:rPr>
-        <w:lastRenderedPageBreak/>
         <w:t>The system does not leave cookies on the customer's computer that contain the user's password.</w:t>
       </w:r>
     </w:p>
@@ -13623,7 +13705,7 @@
           <w:szCs w:val="22"/>
         </w:rPr>
       </w:pPr>
-      <w:bookmarkStart w:id="97" w:name="_Toc98764679"/>
+      <w:bookmarkStart w:id="98" w:name="_Toc98764679"/>
       <w:r>
         <w:rPr>
           <w:rFonts w:cs="Arial"/>
@@ -13633,12 +13715,12 @@
         </w:rPr>
         <w:t>Environmental Requirements</w:t>
       </w:r>
-      <w:bookmarkEnd w:id="92"/>
       <w:bookmarkEnd w:id="93"/>
       <w:bookmarkEnd w:id="94"/>
       <w:bookmarkEnd w:id="95"/>
       <w:bookmarkEnd w:id="96"/>
       <w:bookmarkEnd w:id="97"/>
+      <w:bookmarkEnd w:id="98"/>
     </w:p>
     <w:p>
       <w:pPr>
@@ -13666,7 +13748,7 @@
           <w:szCs w:val="24"/>
         </w:rPr>
       </w:pPr>
-      <w:bookmarkStart w:id="98" w:name="_Toc98764680"/>
+      <w:bookmarkStart w:id="99" w:name="_Toc98764680"/>
       <w:r>
         <w:rPr>
           <w:rFonts w:cs="Arial"/>
@@ -13674,7 +13756,7 @@
         </w:rPr>
         <w:t>Documentation Requirements</w:t>
       </w:r>
-      <w:bookmarkEnd w:id="98"/>
+      <w:bookmarkEnd w:id="99"/>
     </w:p>
     <w:p>
       <w:pPr>
@@ -13686,11 +13768,11 @@
           <w:szCs w:val="22"/>
         </w:rPr>
       </w:pPr>
-      <w:bookmarkStart w:id="99" w:name="_Toc425054415"/>
-      <w:bookmarkStart w:id="100" w:name="_Toc422186508"/>
-      <w:bookmarkStart w:id="101" w:name="_Toc436203414"/>
-      <w:bookmarkStart w:id="102" w:name="_Toc452813608"/>
-      <w:bookmarkStart w:id="103" w:name="_Toc98764681"/>
+      <w:bookmarkStart w:id="100" w:name="_Toc425054415"/>
+      <w:bookmarkStart w:id="101" w:name="_Toc422186508"/>
+      <w:bookmarkStart w:id="102" w:name="_Toc436203414"/>
+      <w:bookmarkStart w:id="103" w:name="_Toc452813608"/>
+      <w:bookmarkStart w:id="104" w:name="_Toc98764681"/>
       <w:r>
         <w:rPr>
           <w:rFonts w:cs="Arial"/>
@@ -13700,11 +13782,11 @@
         </w:rPr>
         <w:t>User Manual</w:t>
       </w:r>
-      <w:bookmarkEnd w:id="99"/>
       <w:bookmarkEnd w:id="100"/>
       <w:bookmarkEnd w:id="101"/>
       <w:bookmarkEnd w:id="102"/>
       <w:bookmarkEnd w:id="103"/>
+      <w:bookmarkEnd w:id="104"/>
     </w:p>
     <w:p>
       <w:pPr>
@@ -13734,11 +13816,11 @@
           <w:szCs w:val="22"/>
         </w:rPr>
       </w:pPr>
-      <w:bookmarkStart w:id="104" w:name="_Toc425054416"/>
-      <w:bookmarkStart w:id="105" w:name="_Toc422186509"/>
-      <w:bookmarkStart w:id="106" w:name="_Toc436203415"/>
-      <w:bookmarkStart w:id="107" w:name="_Toc452813609"/>
-      <w:bookmarkStart w:id="108" w:name="_Toc98764682"/>
+      <w:bookmarkStart w:id="105" w:name="_Toc425054416"/>
+      <w:bookmarkStart w:id="106" w:name="_Toc422186509"/>
+      <w:bookmarkStart w:id="107" w:name="_Toc436203415"/>
+      <w:bookmarkStart w:id="108" w:name="_Toc452813609"/>
+      <w:bookmarkStart w:id="109" w:name="_Toc98764682"/>
       <w:r>
         <w:rPr>
           <w:rFonts w:cs="Arial"/>
@@ -13748,11 +13830,11 @@
         </w:rPr>
         <w:t>Online Help</w:t>
       </w:r>
-      <w:bookmarkEnd w:id="104"/>
       <w:bookmarkEnd w:id="105"/>
       <w:bookmarkEnd w:id="106"/>
       <w:bookmarkEnd w:id="107"/>
       <w:bookmarkEnd w:id="108"/>
+      <w:bookmarkEnd w:id="109"/>
     </w:p>
     <w:p>
       <w:pPr>
@@ -13782,11 +13864,11 @@
           <w:szCs w:val="22"/>
         </w:rPr>
       </w:pPr>
-      <w:bookmarkStart w:id="109" w:name="_Toc425054417"/>
-      <w:bookmarkStart w:id="110" w:name="_Toc422186510"/>
-      <w:bookmarkStart w:id="111" w:name="_Toc436203416"/>
-      <w:bookmarkStart w:id="112" w:name="_Toc452813610"/>
-      <w:bookmarkStart w:id="113" w:name="_Toc98764683"/>
+      <w:bookmarkStart w:id="110" w:name="_Toc425054417"/>
+      <w:bookmarkStart w:id="111" w:name="_Toc422186510"/>
+      <w:bookmarkStart w:id="112" w:name="_Toc436203416"/>
+      <w:bookmarkStart w:id="113" w:name="_Toc452813610"/>
+      <w:bookmarkStart w:id="114" w:name="_Toc98764683"/>
       <w:r>
         <w:rPr>
           <w:rFonts w:cs="Arial"/>
@@ -13794,13 +13876,14 @@
           <w:sz w:val="22"/>
           <w:szCs w:val="22"/>
         </w:rPr>
+        <w:lastRenderedPageBreak/>
         <w:t>Installation Guides, Configuration, and Read Me File</w:t>
       </w:r>
-      <w:bookmarkEnd w:id="109"/>
       <w:bookmarkEnd w:id="110"/>
       <w:bookmarkEnd w:id="111"/>
       <w:bookmarkEnd w:id="112"/>
       <w:bookmarkEnd w:id="113"/>
+      <w:bookmarkEnd w:id="114"/>
     </w:p>
     <w:p>
       <w:pPr>
@@ -13868,7 +13951,7 @@
 </file>
 
 <file path=word/endnotes.xml><?xml version="1.0" encoding="utf-8"?>
-<w:endnotes xmlns:wpc="http://schemas.microsoft.com/office/word/2010/wordprocessingCanvas" xmlns:cx="http://schemas.microsoft.com/office/drawing/2014/chartex" xmlns:cx1="http://schemas.microsoft.com/office/drawing/2015/9/8/chartex" xmlns:cx2="http://schemas.microsoft.com/office/drawing/2015/10/21/chartex" xmlns:cx3="http://schemas.microsoft.com/office/drawing/2016/5/9/chartex" xmlns:cx4="http://schemas.microsoft.com/office/drawing/2016/5/10/chartex" xmlns:cx5="http://schemas.microsoft.com/office/drawing/2016/5/11/chartex" xmlns:cx6="http://schemas.microsoft.com/office/drawing/2016/5/12/chartex" xmlns:cx7="http://schemas.microsoft.com/office/drawing/2016/5/13/chartex" xmlns:cx8="http://schemas.microsoft.com/office/drawing/2016/5/14/chartex" xmlns:mc="http://schemas.openxmlformats.org/markup-compatibility/2006" xmlns:aink="http://schemas.microsoft.com/office/drawing/2016/ink" xmlns:am3d="http://schemas.microsoft.com/office/drawing/2017/model3d" xmlns:o="urn:schemas-microsoft-com:office:office" xmlns:r="http://schemas.openxmlformats.org/officeDocument/2006/relationships" xmlns:m="http://schemas.openxmlformats.org/officeDocument/2006/math" xmlns:v="urn:schemas-microsoft-com:vml" xmlns:wp14="http://schemas.microsoft.com/office/word/2010/wordprocessingDrawing" xmlns:wp="http://schemas.openxmlformats.org/drawingml/2006/wordprocessingDrawing" xmlns:w10="urn:schemas-microsoft-com:office:word" xmlns:w="http://schemas.openxmlformats.org/wordprocessingml/2006/main" xmlns:w14="http://schemas.microsoft.com/office/word/2010/wordml" xmlns:w15="http://schemas.microsoft.com/office/word/2012/wordml" xmlns:w16cex="http://schemas.microsoft.com/office/word/2018/wordml/cex" xmlns:w16cid="http://schemas.microsoft.com/office/word/2016/wordml/cid" xmlns:w16="http://schemas.microsoft.com/office/word/2018/wordml" xmlns:w16sdtdh="http://schemas.microsoft.com/office/word/2020/wordml/sdtdatahash" xmlns:w16se="http://schemas.microsoft.com/office/word/2015/wordml/symex" xmlns:wpg="http://schemas.microsoft.com/office/word/2010/wordprocessingGroup" xmlns:wpi="http://schemas.microsoft.com/office/word/2010/wordprocessingInk" xmlns:wne="http://schemas.microsoft.com/office/word/2006/wordml" xmlns:wps="http://schemas.microsoft.com/office/word/2010/wordprocessingShape" mc:Ignorable="w14 w15 w16se w16cid w16 w16cex w16sdtdh wp14">
+<w:endnotes xmlns:wpc="http://schemas.microsoft.com/office/word/2010/wordprocessingCanvas" xmlns:cx="http://schemas.microsoft.com/office/drawing/2014/chartex" xmlns:cx1="http://schemas.microsoft.com/office/drawing/2015/9/8/chartex" xmlns:mc="http://schemas.openxmlformats.org/markup-compatibility/2006" xmlns:o="urn:schemas-microsoft-com:office:office" xmlns:r="http://schemas.openxmlformats.org/officeDocument/2006/relationships" xmlns:m="http://schemas.openxmlformats.org/officeDocument/2006/math" xmlns:v="urn:schemas-microsoft-com:vml" xmlns:wp14="http://schemas.microsoft.com/office/word/2010/wordprocessingDrawing" xmlns:wp="http://schemas.openxmlformats.org/drawingml/2006/wordprocessingDrawing" xmlns:w10="urn:schemas-microsoft-com:office:word" xmlns:w="http://schemas.openxmlformats.org/wordprocessingml/2006/main" xmlns:w14="http://schemas.microsoft.com/office/word/2010/wordml" xmlns:w15="http://schemas.microsoft.com/office/word/2012/wordml" xmlns:w16se="http://schemas.microsoft.com/office/word/2015/wordml/symex" xmlns:wpg="http://schemas.microsoft.com/office/word/2010/wordprocessingGroup" xmlns:wpi="http://schemas.microsoft.com/office/word/2010/wordprocessingInk" xmlns:wne="http://schemas.microsoft.com/office/word/2006/wordml" xmlns:wps="http://schemas.microsoft.com/office/word/2010/wordprocessingShape" mc:Ignorable="w14 w15 w16se wp14">
   <w:endnote w:type="separator" w:id="-1">
     <w:p>
       <w:pPr>
@@ -13893,7 +13976,7 @@
 </file>
 
 <file path=word/footer1.xml><?xml version="1.0" encoding="utf-8"?>
-<w:ftr xmlns:wpc="http://schemas.microsoft.com/office/word/2010/wordprocessingCanvas" xmlns:cx="http://schemas.microsoft.com/office/drawing/2014/chartex" xmlns:cx1="http://schemas.microsoft.com/office/drawing/2015/9/8/chartex" xmlns:cx2="http://schemas.microsoft.com/office/drawing/2015/10/21/chartex" xmlns:cx3="http://schemas.microsoft.com/office/drawing/2016/5/9/chartex" xmlns:cx4="http://schemas.microsoft.com/office/drawing/2016/5/10/chartex" xmlns:cx5="http://schemas.microsoft.com/office/drawing/2016/5/11/chartex" xmlns:cx6="http://schemas.microsoft.com/office/drawing/2016/5/12/chartex" xmlns:cx7="http://schemas.microsoft.com/office/drawing/2016/5/13/chartex" xmlns:cx8="http://schemas.microsoft.com/office/drawing/2016/5/14/chartex" xmlns:mc="http://schemas.openxmlformats.org/markup-compatibility/2006" xmlns:aink="http://schemas.microsoft.com/office/drawing/2016/ink" xmlns:am3d="http://schemas.microsoft.com/office/drawing/2017/model3d" xmlns:o="urn:schemas-microsoft-com:office:office" xmlns:r="http://schemas.openxmlformats.org/officeDocument/2006/relationships" xmlns:m="http://schemas.openxmlformats.org/officeDocument/2006/math" xmlns:v="urn:schemas-microsoft-com:vml" xmlns:wp14="http://schemas.microsoft.com/office/word/2010/wordprocessingDrawing" xmlns:wp="http://schemas.openxmlformats.org/drawingml/2006/wordprocessingDrawing" xmlns:w10="urn:schemas-microsoft-com:office:word" xmlns:w="http://schemas.openxmlformats.org/wordprocessingml/2006/main" xmlns:w14="http://schemas.microsoft.com/office/word/2010/wordml" xmlns:w15="http://schemas.microsoft.com/office/word/2012/wordml" xmlns:w16cex="http://schemas.microsoft.com/office/word/2018/wordml/cex" xmlns:w16cid="http://schemas.microsoft.com/office/word/2016/wordml/cid" xmlns:w16="http://schemas.microsoft.com/office/word/2018/wordml" xmlns:w16sdtdh="http://schemas.microsoft.com/office/word/2020/wordml/sdtdatahash" xmlns:w16se="http://schemas.microsoft.com/office/word/2015/wordml/symex" xmlns:wpg="http://schemas.microsoft.com/office/word/2010/wordprocessingGroup" xmlns:wpi="http://schemas.microsoft.com/office/word/2010/wordprocessingInk" xmlns:wne="http://schemas.microsoft.com/office/word/2006/wordml" xmlns:wps="http://schemas.microsoft.com/office/word/2010/wordprocessingShape" mc:Ignorable="w14 w15 w16se w16cid w16 w16cex w16sdtdh wp14">
+<w:ftr xmlns:wpc="http://schemas.microsoft.com/office/word/2010/wordprocessingCanvas" xmlns:cx="http://schemas.microsoft.com/office/drawing/2014/chartex" xmlns:cx1="http://schemas.microsoft.com/office/drawing/2015/9/8/chartex" xmlns:mc="http://schemas.openxmlformats.org/markup-compatibility/2006" xmlns:o="urn:schemas-microsoft-com:office:office" xmlns:r="http://schemas.openxmlformats.org/officeDocument/2006/relationships" xmlns:m="http://schemas.openxmlformats.org/officeDocument/2006/math" xmlns:v="urn:schemas-microsoft-com:vml" xmlns:wp14="http://schemas.microsoft.com/office/word/2010/wordprocessingDrawing" xmlns:wp="http://schemas.openxmlformats.org/drawingml/2006/wordprocessingDrawing" xmlns:w10="urn:schemas-microsoft-com:office:word" xmlns:w="http://schemas.openxmlformats.org/wordprocessingml/2006/main" xmlns:w14="http://schemas.microsoft.com/office/word/2010/wordml" xmlns:w15="http://schemas.microsoft.com/office/word/2012/wordml" xmlns:w16se="http://schemas.microsoft.com/office/word/2015/wordml/symex" xmlns:wpg="http://schemas.microsoft.com/office/word/2010/wordprocessingGroup" xmlns:wpi="http://schemas.microsoft.com/office/word/2010/wordprocessingInk" xmlns:wne="http://schemas.microsoft.com/office/word/2006/wordml" xmlns:wps="http://schemas.microsoft.com/office/word/2010/wordprocessingShape" mc:Ignorable="w14 w15 w16se wp14">
   <w:tbl>
     <w:tblPr>
       <w:tblW w:w="0" w:type="auto"/>
@@ -14013,7 +14096,7 @@
               <w:rStyle w:val="PageNumber"/>
               <w:noProof/>
             </w:rPr>
-            <w:t>11</w:t>
+            <w:t>1</w:t>
           </w:r>
           <w:r>
             <w:rPr>
@@ -14034,7 +14117,7 @@
 </file>
 
 <file path=word/footnotes.xml><?xml version="1.0" encoding="utf-8"?>
-<w:footnotes xmlns:wpc="http://schemas.microsoft.com/office/word/2010/wordprocessingCanvas" xmlns:cx="http://schemas.microsoft.com/office/drawing/2014/chartex" xmlns:cx1="http://schemas.microsoft.com/office/drawing/2015/9/8/chartex" xmlns:cx2="http://schemas.microsoft.com/office/drawing/2015/10/21/chartex" xmlns:cx3="http://schemas.microsoft.com/office/drawing/2016/5/9/chartex" xmlns:cx4="http://schemas.microsoft.com/office/drawing/2016/5/10/chartex" xmlns:cx5="http://schemas.microsoft.com/office/drawing/2016/5/11/chartex" xmlns:cx6="http://schemas.microsoft.com/office/drawing/2016/5/12/chartex" xmlns:cx7="http://schemas.microsoft.com/office/drawing/2016/5/13/chartex" xmlns:cx8="http://schemas.microsoft.com/office/drawing/2016/5/14/chartex" xmlns:mc="http://schemas.openxmlformats.org/markup-compatibility/2006" xmlns:aink="http://schemas.microsoft.com/office/drawing/2016/ink" xmlns:am3d="http://schemas.microsoft.com/office/drawing/2017/model3d" xmlns:o="urn:schemas-microsoft-com:office:office" xmlns:r="http://schemas.openxmlformats.org/officeDocument/2006/relationships" xmlns:m="http://schemas.openxmlformats.org/officeDocument/2006/math" xmlns:v="urn:schemas-microsoft-com:vml" xmlns:wp14="http://schemas.microsoft.com/office/word/2010/wordprocessingDrawing" xmlns:wp="http://schemas.openxmlformats.org/drawingml/2006/wordprocessingDrawing" xmlns:w10="urn:schemas-microsoft-com:office:word" xmlns:w="http://schemas.openxmlformats.org/wordprocessingml/2006/main" xmlns:w14="http://schemas.microsoft.com/office/word/2010/wordml" xmlns:w15="http://schemas.microsoft.com/office/word/2012/wordml" xmlns:w16cex="http://schemas.microsoft.com/office/word/2018/wordml/cex" xmlns:w16cid="http://schemas.microsoft.com/office/word/2016/wordml/cid" xmlns:w16="http://schemas.microsoft.com/office/word/2018/wordml" xmlns:w16sdtdh="http://schemas.microsoft.com/office/word/2020/wordml/sdtdatahash" xmlns:w16se="http://schemas.microsoft.com/office/word/2015/wordml/symex" xmlns:wpg="http://schemas.microsoft.com/office/word/2010/wordprocessingGroup" xmlns:wpi="http://schemas.microsoft.com/office/word/2010/wordprocessingInk" xmlns:wne="http://schemas.microsoft.com/office/word/2006/wordml" xmlns:wps="http://schemas.microsoft.com/office/word/2010/wordprocessingShape" mc:Ignorable="w14 w15 w16se w16cid w16 w16cex w16sdtdh wp14">
+<w:footnotes xmlns:wpc="http://schemas.microsoft.com/office/word/2010/wordprocessingCanvas" xmlns:cx="http://schemas.microsoft.com/office/drawing/2014/chartex" xmlns:cx1="http://schemas.microsoft.com/office/drawing/2015/9/8/chartex" xmlns:mc="http://schemas.openxmlformats.org/markup-compatibility/2006" xmlns:o="urn:schemas-microsoft-com:office:office" xmlns:r="http://schemas.openxmlformats.org/officeDocument/2006/relationships" xmlns:m="http://schemas.openxmlformats.org/officeDocument/2006/math" xmlns:v="urn:schemas-microsoft-com:vml" xmlns:wp14="http://schemas.microsoft.com/office/word/2010/wordprocessingDrawing" xmlns:wp="http://schemas.openxmlformats.org/drawingml/2006/wordprocessingDrawing" xmlns:w10="urn:schemas-microsoft-com:office:word" xmlns:w="http://schemas.openxmlformats.org/wordprocessingml/2006/main" xmlns:w14="http://schemas.microsoft.com/office/word/2010/wordml" xmlns:w15="http://schemas.microsoft.com/office/word/2012/wordml" xmlns:w16se="http://schemas.microsoft.com/office/word/2015/wordml/symex" xmlns:wpg="http://schemas.microsoft.com/office/word/2010/wordprocessingGroup" xmlns:wpi="http://schemas.microsoft.com/office/word/2010/wordprocessingInk" xmlns:wne="http://schemas.microsoft.com/office/word/2006/wordml" xmlns:wps="http://schemas.microsoft.com/office/word/2010/wordprocessingShape" mc:Ignorable="w14 w15 w16se wp14">
   <w:footnote w:type="separator" w:id="-1">
     <w:p>
       <w:pPr>
@@ -14059,7 +14142,7 @@
 </file>
 
 <file path=word/header1.xml><?xml version="1.0" encoding="utf-8"?>
-<w:hdr xmlns:wpc="http://schemas.microsoft.com/office/word/2010/wordprocessingCanvas" xmlns:cx="http://schemas.microsoft.com/office/drawing/2014/chartex" xmlns:cx1="http://schemas.microsoft.com/office/drawing/2015/9/8/chartex" xmlns:cx2="http://schemas.microsoft.com/office/drawing/2015/10/21/chartex" xmlns:cx3="http://schemas.microsoft.com/office/drawing/2016/5/9/chartex" xmlns:cx4="http://schemas.microsoft.com/office/drawing/2016/5/10/chartex" xmlns:cx5="http://schemas.microsoft.com/office/drawing/2016/5/11/chartex" xmlns:cx6="http://schemas.microsoft.com/office/drawing/2016/5/12/chartex" xmlns:cx7="http://schemas.microsoft.com/office/drawing/2016/5/13/chartex" xmlns:cx8="http://schemas.microsoft.com/office/drawing/2016/5/14/chartex" xmlns:mc="http://schemas.openxmlformats.org/markup-compatibility/2006" xmlns:aink="http://schemas.microsoft.com/office/drawing/2016/ink" xmlns:am3d="http://schemas.microsoft.com/office/drawing/2017/model3d" xmlns:o="urn:schemas-microsoft-com:office:office" xmlns:r="http://schemas.openxmlformats.org/officeDocument/2006/relationships" xmlns:m="http://schemas.openxmlformats.org/officeDocument/2006/math" xmlns:v="urn:schemas-microsoft-com:vml" xmlns:wp14="http://schemas.microsoft.com/office/word/2010/wordprocessingDrawing" xmlns:wp="http://schemas.openxmlformats.org/drawingml/2006/wordprocessingDrawing" xmlns:w10="urn:schemas-microsoft-com:office:word" xmlns:w="http://schemas.openxmlformats.org/wordprocessingml/2006/main" xmlns:w14="http://schemas.microsoft.com/office/word/2010/wordml" xmlns:w15="http://schemas.microsoft.com/office/word/2012/wordml" xmlns:w16cex="http://schemas.microsoft.com/office/word/2018/wordml/cex" xmlns:w16cid="http://schemas.microsoft.com/office/word/2016/wordml/cid" xmlns:w16="http://schemas.microsoft.com/office/word/2018/wordml" xmlns:w16sdtdh="http://schemas.microsoft.com/office/word/2020/wordml/sdtdatahash" xmlns:w16se="http://schemas.microsoft.com/office/word/2015/wordml/symex" xmlns:wpg="http://schemas.microsoft.com/office/word/2010/wordprocessingGroup" xmlns:wpi="http://schemas.microsoft.com/office/word/2010/wordprocessingInk" xmlns:wne="http://schemas.microsoft.com/office/word/2006/wordml" xmlns:wps="http://schemas.microsoft.com/office/word/2010/wordprocessingShape" mc:Ignorable="w14 w15 w16se w16cid w16 w16cex w16sdtdh wp14">
+<w:hdr xmlns:wpc="http://schemas.microsoft.com/office/word/2010/wordprocessingCanvas" xmlns:cx="http://schemas.microsoft.com/office/drawing/2014/chartex" xmlns:cx1="http://schemas.microsoft.com/office/drawing/2015/9/8/chartex" xmlns:mc="http://schemas.openxmlformats.org/markup-compatibility/2006" xmlns:o="urn:schemas-microsoft-com:office:office" xmlns:r="http://schemas.openxmlformats.org/officeDocument/2006/relationships" xmlns:m="http://schemas.openxmlformats.org/officeDocument/2006/math" xmlns:v="urn:schemas-microsoft-com:vml" xmlns:wp14="http://schemas.microsoft.com/office/word/2010/wordprocessingDrawing" xmlns:wp="http://schemas.openxmlformats.org/drawingml/2006/wordprocessingDrawing" xmlns:w10="urn:schemas-microsoft-com:office:word" xmlns:w="http://schemas.openxmlformats.org/wordprocessingml/2006/main" xmlns:w14="http://schemas.microsoft.com/office/word/2010/wordml" xmlns:w15="http://schemas.microsoft.com/office/word/2012/wordml" xmlns:w16se="http://schemas.microsoft.com/office/word/2015/wordml/symex" xmlns:wpg="http://schemas.microsoft.com/office/word/2010/wordprocessingGroup" xmlns:wpi="http://schemas.microsoft.com/office/word/2010/wordprocessingInk" xmlns:wne="http://schemas.microsoft.com/office/word/2006/wordml" xmlns:wps="http://schemas.microsoft.com/office/word/2010/wordprocessingShape" mc:Ignorable="w14 w15 w16se wp14">
   <w:tbl>
     <w:tblPr>
       <w:tblW w:w="0" w:type="auto"/>
@@ -14163,7 +14246,7 @@
 </file>
 
 <file path=word/numbering.xml><?xml version="1.0" encoding="utf-8"?>
-<w:numbering xmlns:wpc="http://schemas.microsoft.com/office/word/2010/wordprocessingCanvas" xmlns:cx="http://schemas.microsoft.com/office/drawing/2014/chartex" xmlns:cx1="http://schemas.microsoft.com/office/drawing/2015/9/8/chartex" xmlns:cx2="http://schemas.microsoft.com/office/drawing/2015/10/21/chartex" xmlns:cx3="http://schemas.microsoft.com/office/drawing/2016/5/9/chartex" xmlns:cx4="http://schemas.microsoft.com/office/drawing/2016/5/10/chartex" xmlns:cx5="http://schemas.microsoft.com/office/drawing/2016/5/11/chartex" xmlns:cx6="http://schemas.microsoft.com/office/drawing/2016/5/12/chartex" xmlns:cx7="http://schemas.microsoft.com/office/drawing/2016/5/13/chartex" xmlns:cx8="http://schemas.microsoft.com/office/drawing/2016/5/14/chartex" xmlns:mc="http://schemas.openxmlformats.org/markup-compatibility/2006" xmlns:aink="http://schemas.microsoft.com/office/drawing/2016/ink" xmlns:am3d="http://schemas.microsoft.com/office/drawing/2017/model3d" xmlns:o="urn:schemas-microsoft-com:office:office" xmlns:r="http://schemas.openxmlformats.org/officeDocument/2006/relationships" xmlns:m="http://schemas.openxmlformats.org/officeDocument/2006/math" xmlns:v="urn:schemas-microsoft-com:vml" xmlns:wp14="http://schemas.microsoft.com/office/word/2010/wordprocessingDrawing" xmlns:wp="http://schemas.openxmlformats.org/drawingml/2006/wordprocessingDrawing" xmlns:w10="urn:schemas-microsoft-com:office:word" xmlns:w="http://schemas.openxmlformats.org/wordprocessingml/2006/main" xmlns:w14="http://schemas.microsoft.com/office/word/2010/wordml" xmlns:w15="http://schemas.microsoft.com/office/word/2012/wordml" xmlns:w16cex="http://schemas.microsoft.com/office/word/2018/wordml/cex" xmlns:w16cid="http://schemas.microsoft.com/office/word/2016/wordml/cid" xmlns:w16="http://schemas.microsoft.com/office/word/2018/wordml" xmlns:w16sdtdh="http://schemas.microsoft.com/office/word/2020/wordml/sdtdatahash" xmlns:w16se="http://schemas.microsoft.com/office/word/2015/wordml/symex" xmlns:wpg="http://schemas.microsoft.com/office/word/2010/wordprocessingGroup" xmlns:wpi="http://schemas.microsoft.com/office/word/2010/wordprocessingInk" xmlns:wne="http://schemas.microsoft.com/office/word/2006/wordml" xmlns:wps="http://schemas.microsoft.com/office/word/2010/wordprocessingShape" mc:Ignorable="w14 w15 w16se w16cid w16 w16cex w16sdtdh wp14">
+<w:numbering xmlns:wpc="http://schemas.microsoft.com/office/word/2010/wordprocessingCanvas" xmlns:cx="http://schemas.microsoft.com/office/drawing/2014/chartex" xmlns:cx1="http://schemas.microsoft.com/office/drawing/2015/9/8/chartex" xmlns:mc="http://schemas.openxmlformats.org/markup-compatibility/2006" xmlns:o="urn:schemas-microsoft-com:office:office" xmlns:r="http://schemas.openxmlformats.org/officeDocument/2006/relationships" xmlns:m="http://schemas.openxmlformats.org/officeDocument/2006/math" xmlns:v="urn:schemas-microsoft-com:vml" xmlns:wp14="http://schemas.microsoft.com/office/word/2010/wordprocessingDrawing" xmlns:wp="http://schemas.openxmlformats.org/drawingml/2006/wordprocessingDrawing" xmlns:w10="urn:schemas-microsoft-com:office:word" xmlns:w="http://schemas.openxmlformats.org/wordprocessingml/2006/main" xmlns:w14="http://schemas.microsoft.com/office/word/2010/wordml" xmlns:w15="http://schemas.microsoft.com/office/word/2012/wordml" xmlns:w16se="http://schemas.microsoft.com/office/word/2015/wordml/symex" xmlns:wpg="http://schemas.microsoft.com/office/word/2010/wordprocessingGroup" xmlns:wpi="http://schemas.microsoft.com/office/word/2010/wordprocessingInk" xmlns:wne="http://schemas.microsoft.com/office/word/2006/wordml" xmlns:wps="http://schemas.microsoft.com/office/word/2010/wordprocessingShape" mc:Ignorable="w14 w15 w16se wp14">
   <w:abstractNum w:abstractNumId="0" w15:restartNumberingAfterBreak="0">
     <w:nsid w:val="FFFFFFFB"/>
     <w:multiLevelType w:val="multilevel"/>
@@ -16889,7 +16972,7 @@
 </file>
 
 <file path=word/styles.xml><?xml version="1.0" encoding="utf-8"?>
-<w:styles xmlns:mc="http://schemas.openxmlformats.org/markup-compatibility/2006" xmlns:r="http://schemas.openxmlformats.org/officeDocument/2006/relationships" xmlns:w="http://schemas.openxmlformats.org/wordprocessingml/2006/main" xmlns:w14="http://schemas.microsoft.com/office/word/2010/wordml" xmlns:w15="http://schemas.microsoft.com/office/word/2012/wordml" xmlns:w16cex="http://schemas.microsoft.com/office/word/2018/wordml/cex" xmlns:w16cid="http://schemas.microsoft.com/office/word/2016/wordml/cid" xmlns:w16="http://schemas.microsoft.com/office/word/2018/wordml" xmlns:w16sdtdh="http://schemas.microsoft.com/office/word/2020/wordml/sdtdatahash" xmlns:w16se="http://schemas.microsoft.com/office/word/2015/wordml/symex" mc:Ignorable="w14 w15 w16se w16cid w16 w16cex w16sdtdh">
+<w:styles xmlns:mc="http://schemas.openxmlformats.org/markup-compatibility/2006" xmlns:r="http://schemas.openxmlformats.org/officeDocument/2006/relationships" xmlns:w="http://schemas.openxmlformats.org/wordprocessingml/2006/main" xmlns:w14="http://schemas.microsoft.com/office/word/2010/wordml" xmlns:w15="http://schemas.microsoft.com/office/word/2012/wordml" xmlns:w16se="http://schemas.microsoft.com/office/word/2015/wordml/symex" mc:Ignorable="w14 w15 w16se">
   <w:docDefaults>
     <w:rPrDefault>
       <w:rPr>
@@ -16899,7 +16982,7 @@
     </w:rPrDefault>
     <w:pPrDefault/>
   </w:docDefaults>
-  <w:latentStyles w:defLockedState="0" w:defUIPriority="99" w:defSemiHidden="0" w:defUnhideWhenUsed="0" w:defQFormat="0" w:count="376">
+  <w:latentStyles w:defLockedState="0" w:defUIPriority="99" w:defSemiHidden="0" w:defUnhideWhenUsed="0" w:defQFormat="0" w:count="371">
     <w:lsdException w:name="Normal" w:uiPriority="0" w:qFormat="1"/>
     <w:lsdException w:name="heading 1" w:uiPriority="0" w:qFormat="1"/>
     <w:lsdException w:name="heading 2" w:uiPriority="0" w:qFormat="1"/>
@@ -17005,6 +17088,7 @@
     <w:lsdException w:name="HTML Sample" w:semiHidden="1" w:unhideWhenUsed="1"/>
     <w:lsdException w:name="HTML Typewriter" w:semiHidden="1" w:unhideWhenUsed="1"/>
     <w:lsdException w:name="HTML Variable" w:semiHidden="1" w:unhideWhenUsed="1"/>
+    <w:lsdException w:name="Normal Table" w:semiHidden="1" w:unhideWhenUsed="1"/>
     <w:lsdException w:name="annotation subject" w:semiHidden="1" w:unhideWhenUsed="1"/>
     <w:lsdException w:name="No List" w:semiHidden="1" w:unhideWhenUsed="1"/>
     <w:lsdException w:name="Outline List 1" w:semiHidden="1" w:unhideWhenUsed="1"/>
@@ -17047,8 +17131,11 @@
     <w:lsdException w:name="Table Contemporary" w:semiHidden="1" w:unhideWhenUsed="1"/>
     <w:lsdException w:name="Table Elegant" w:semiHidden="1" w:unhideWhenUsed="1"/>
     <w:lsdException w:name="Table Professional" w:semiHidden="1" w:unhideWhenUsed="1"/>
+    <w:lsdException w:name="Table Subtle 1" w:semiHidden="1" w:unhideWhenUsed="1"/>
     <w:lsdException w:name="Table Subtle 2" w:semiHidden="1" w:unhideWhenUsed="1"/>
     <w:lsdException w:name="Table Web 1" w:semiHidden="1" w:unhideWhenUsed="1"/>
+    <w:lsdException w:name="Table Web 2" w:semiHidden="1" w:unhideWhenUsed="1"/>
+    <w:lsdException w:name="Table Web 3" w:semiHidden="1" w:unhideWhenUsed="1"/>
     <w:lsdException w:name="Balloon Text" w:semiHidden="1" w:unhideWhenUsed="1"/>
     <w:lsdException w:name="Table Grid" w:uiPriority="59"/>
     <w:lsdException w:name="Table Theme" w:semiHidden="1" w:unhideWhenUsed="1"/>
@@ -17267,11 +17354,6 @@
     <w:lsdException w:name="List Table 5 Dark Accent 6" w:uiPriority="50"/>
     <w:lsdException w:name="List Table 6 Colorful Accent 6" w:uiPriority="51"/>
     <w:lsdException w:name="List Table 7 Colorful Accent 6" w:uiPriority="52"/>
-    <w:lsdException w:name="Mention" w:semiHidden="1" w:unhideWhenUsed="1"/>
-    <w:lsdException w:name="Smart Hyperlink" w:semiHidden="1" w:unhideWhenUsed="1"/>
-    <w:lsdException w:name="Hashtag" w:semiHidden="1" w:unhideWhenUsed="1"/>
-    <w:lsdException w:name="Unresolved Mention" w:semiHidden="1" w:unhideWhenUsed="1"/>
-    <w:lsdException w:name="Smart Link" w:semiHidden="1" w:unhideWhenUsed="1"/>
   </w:latentStyles>
   <w:style w:type="paragraph" w:default="1" w:styleId="Normal">
     <w:name w:val="Normal"/>

</xml_diff>